<commit_message>
Stage 5 Config Management docx
</commit_message>
<xml_diff>
--- a/Documentation/DocumentationWordFiles/Config_Management_and_Bug_Reporting.docx
+++ b/Documentation/DocumentationWordFiles/Config_Management_and_Bug_Reporting.docx
@@ -130,7 +130,7 @@
           <w:rFonts w:ascii="Courier New" w:hAnsi="Courier New"/>
           <w:noProof/>
           <w:sz w:val="24"/>
-          <w:lang w:eastAsia="en-GB"/>
+          <w:lang w:eastAsia="zh-TW"/>
         </w:rPr>
         <w:drawing>
           <wp:inline distT="0" distB="0" distL="0" distR="0">
@@ -293,16 +293,7 @@
           <w:rFonts w:ascii="Courier New" w:hAnsi="Courier New"/>
           <w:sz w:val="24"/>
         </w:rPr>
-        <w:t xml:space="preserve"> and also closing the ones we fi</w:t>
-      </w:r>
-      <w:bookmarkStart w:id="0" w:name="_GoBack"/>
-      <w:bookmarkEnd w:id="0"/>
-      <w:r>
-        <w:rPr>
-          <w:rFonts w:ascii="Courier New" w:hAnsi="Courier New"/>
-          <w:sz w:val="24"/>
-        </w:rPr>
-        <w:t xml:space="preserve">nished in the previous stage. </w:t>
+        <w:t xml:space="preserve"> and also closing the ones we finished in the previous stage. </w:t>
       </w:r>
     </w:p>
     <w:p>
@@ -382,12 +373,20 @@
         <w:rPr>
           <w:rFonts w:ascii="Courier New" w:hAnsi="Courier New"/>
           <w:noProof/>
-          <w:lang w:eastAsia="en-GB"/>
+          <w:lang w:eastAsia="zh-TW"/>
         </w:rPr>
         <w:drawing>
-          <wp:inline distT="0" distB="0" distL="0" distR="0">
+          <wp:anchor distT="0" distB="0" distL="114300" distR="114300" simplePos="0" relativeHeight="251658240" behindDoc="0" locked="0" layoutInCell="1" allowOverlap="1" wp14:anchorId="7D30C7DC" wp14:editId="53704DC3">
+            <wp:simplePos x="914400" y="1571625"/>
+            <wp:positionH relativeFrom="column">
+              <wp:align>left</wp:align>
+            </wp:positionH>
+            <wp:positionV relativeFrom="paragraph">
+              <wp:align>top</wp:align>
+            </wp:positionV>
             <wp:extent cx="5731510" cy="3085465"/>
             <wp:effectExtent l="0" t="0" r="2540" b="635"/>
+            <wp:wrapSquare wrapText="bothSides"/>
             <wp:docPr id="2" name="Picture 2"/>
             <wp:cNvGraphicFramePr>
               <a:graphicFrameLocks xmlns:a="http://schemas.openxmlformats.org/drawingml/2006/main" noChangeAspect="1"/>
@@ -423,9 +422,43 @@
                 </pic:pic>
               </a:graphicData>
             </a:graphic>
-          </wp:inline>
+          </wp:anchor>
         </w:drawing>
       </w:r>
+      <w:r>
+        <w:rPr>
+          <w:rFonts w:ascii="Courier New" w:hAnsi="Courier New"/>
+        </w:rPr>
+        <w:t xml:space="preserve">    </w:t>
+      </w:r>
+    </w:p>
+    <w:p>
+      <w:pPr>
+        <w:rPr>
+          <w:rFonts w:ascii="Courier New" w:hAnsi="Courier New"/>
+        </w:rPr>
+      </w:pPr>
+      <w:r>
+        <w:rPr>
+          <w:rFonts w:ascii="Courier New" w:hAnsi="Courier New"/>
+        </w:rPr>
+        <w:t>Update Stage 5</w:t>
+      </w:r>
+    </w:p>
+    <w:p>
+      <w:pPr>
+        <w:rPr>
+          <w:rFonts w:ascii="Courier New" w:hAnsi="Courier New"/>
+        </w:rPr>
+      </w:pPr>
+      <w:r>
+        <w:rPr>
+          <w:rFonts w:ascii="Courier New" w:hAnsi="Courier New"/>
+        </w:rPr>
+        <w:t>For this stage we have started making use of Microsoft Office, since we decided to transfer our data into a .docx files, Opening them up with Microsoft Word. To do this we have imported Apache POI package into our BlueJ library and made use of its documentation by using paragraphs, text formatting and even tables. We have continued using GitLab and BlueJ as our main project developing programs.</w:t>
+      </w:r>
+      <w:bookmarkStart w:id="0" w:name="_GoBack"/>
+      <w:bookmarkEnd w:id="0"/>
     </w:p>
     <w:sectPr>
       <w:headerReference w:type="default" r:id="rId9"/>
@@ -1375,7 +1408,7 @@
 </file>
 
 <file path=customXml/itemProps1.xml><?xml version="1.0" encoding="utf-8"?>
-<ds:datastoreItem xmlns:ds="http://schemas.openxmlformats.org/officeDocument/2006/customXml" ds:itemID="{B121EBCC-2B7D-425F-BA8C-5A2B45323B67}">
+<ds:datastoreItem xmlns:ds="http://schemas.openxmlformats.org/officeDocument/2006/customXml" ds:itemID="{8063F149-8062-463A-BA80-B7762A6CEE2A}">
   <ds:schemaRefs>
     <ds:schemaRef ds:uri="http://schemas.openxmlformats.org/officeDocument/2006/bibliography"/>
   </ds:schemaRefs>

</xml_diff>